<commit_message>
actualización final doc Sprint 1
</commit_message>
<xml_diff>
--- a/Formato_Sprint_1.docx
+++ b/Formato_Sprint_1.docx
@@ -431,16 +431,8 @@
               <w:rPr>
                 <w:rFonts w:asciiTheme="minorHAnsi" w:hAnsiTheme="minorHAnsi" w:cstheme="minorHAnsi"/>
               </w:rPr>
-              <w:t xml:space="preserve">Ana Lilian Chocontá </w:t>
-            </w:r>
-            <w:proofErr w:type="spellStart"/>
-            <w:r>
-              <w:rPr>
-                <w:rFonts w:asciiTheme="minorHAnsi" w:hAnsiTheme="minorHAnsi" w:cstheme="minorHAnsi"/>
-              </w:rPr>
-              <w:t>Condiza</w:t>
-            </w:r>
-            <w:proofErr w:type="spellEnd"/>
+              <w:t>Ana Lilian Chocontá Condiza</w:t>
+            </w:r>
           </w:p>
         </w:tc>
       </w:tr>
@@ -492,16 +484,8 @@
               <w:rPr>
                 <w:rFonts w:asciiTheme="minorHAnsi" w:hAnsiTheme="minorHAnsi" w:cstheme="minorHAnsi"/>
               </w:rPr>
-              <w:t xml:space="preserve"> </w:t>
-            </w:r>
-            <w:proofErr w:type="spellStart"/>
-            <w:r>
-              <w:rPr>
-                <w:rFonts w:asciiTheme="minorHAnsi" w:hAnsiTheme="minorHAnsi" w:cstheme="minorHAnsi"/>
-              </w:rPr>
-              <w:t>Sanchez</w:t>
-            </w:r>
-            <w:proofErr w:type="spellEnd"/>
+              <w:t xml:space="preserve"> Sanchez</w:t>
+            </w:r>
             <w:r>
               <w:rPr>
                 <w:rFonts w:asciiTheme="minorHAnsi" w:hAnsiTheme="minorHAnsi" w:cstheme="minorHAnsi"/>
@@ -602,19 +586,11 @@
                 <w:rFonts w:asciiTheme="minorHAnsi" w:hAnsiTheme="minorHAnsi" w:cstheme="minorHAnsi"/>
               </w:rPr>
             </w:pPr>
-            <w:proofErr w:type="spellStart"/>
-            <w:r>
-              <w:rPr>
-                <w:rFonts w:asciiTheme="minorHAnsi" w:hAnsiTheme="minorHAnsi" w:cstheme="minorHAnsi"/>
-              </w:rPr>
-              <w:t>Lubín</w:t>
-            </w:r>
-            <w:proofErr w:type="spellEnd"/>
-            <w:r>
-              <w:rPr>
-                <w:rFonts w:asciiTheme="minorHAnsi" w:hAnsiTheme="minorHAnsi" w:cstheme="minorHAnsi"/>
-              </w:rPr>
-              <w:t xml:space="preserve"> Ernesto García Villalba</w:t>
+            <w:r>
+              <w:rPr>
+                <w:rFonts w:asciiTheme="minorHAnsi" w:hAnsiTheme="minorHAnsi" w:cstheme="minorHAnsi"/>
+              </w:rPr>
+              <w:t>Lubín Ernesto García Villalba</w:t>
             </w:r>
           </w:p>
         </w:tc>
@@ -662,14 +638,12 @@
                 <w:rFonts w:asciiTheme="minorHAnsi" w:hAnsiTheme="minorHAnsi" w:cstheme="minorHAnsi"/>
               </w:rPr>
             </w:pPr>
-            <w:proofErr w:type="spellStart"/>
             <w:r>
               <w:rPr>
                 <w:rFonts w:asciiTheme="minorHAnsi" w:hAnsiTheme="minorHAnsi" w:cstheme="minorHAnsi"/>
               </w:rPr>
               <w:t>Stakeholder</w:t>
             </w:r>
-            <w:proofErr w:type="spellEnd"/>
           </w:p>
         </w:tc>
         <w:tc>
@@ -1553,30 +1527,14 @@
               <w:rPr>
                 <w:rFonts w:asciiTheme="minorHAnsi" w:hAnsiTheme="minorHAnsi" w:cstheme="minorBidi"/>
               </w:rPr>
-              <w:t xml:space="preserve">el </w:t>
-            </w:r>
-            <w:proofErr w:type="spellStart"/>
-            <w:r>
-              <w:rPr>
-                <w:rFonts w:asciiTheme="minorHAnsi" w:hAnsiTheme="minorHAnsi" w:cstheme="minorBidi"/>
-              </w:rPr>
-              <w:t>backend</w:t>
-            </w:r>
-            <w:proofErr w:type="spellEnd"/>
-            <w:r>
-              <w:rPr>
-                <w:rFonts w:asciiTheme="minorHAnsi" w:hAnsiTheme="minorHAnsi" w:cstheme="minorBidi"/>
-              </w:rPr>
-              <w:t xml:space="preserve"> y </w:t>
-            </w:r>
-            <w:proofErr w:type="spellStart"/>
+              <w:t xml:space="preserve">el backend y </w:t>
+            </w:r>
             <w:r>
               <w:rPr>
                 <w:rFonts w:asciiTheme="minorHAnsi" w:hAnsiTheme="minorHAnsi" w:cstheme="minorBidi"/>
               </w:rPr>
               <w:t>frontend</w:t>
             </w:r>
-            <w:proofErr w:type="spellEnd"/>
             <w:r>
               <w:rPr>
                 <w:rFonts w:asciiTheme="minorHAnsi" w:hAnsiTheme="minorHAnsi" w:cstheme="minorBidi"/>
@@ -2028,7 +1986,6 @@
       </w:tr>
     </w:tbl>
     <w:p/>
-    <w:p/>
     <w:p>
       <w:pPr>
         <w:pStyle w:val="ListParagraph"/>
@@ -2039,47 +1996,7 @@
         <w:jc w:val="both"/>
       </w:pPr>
       <w:r>
-        <w:t xml:space="preserve">Lenguajes de programación {java -&gt; </w:t>
-      </w:r>
-      <w:proofErr w:type="spellStart"/>
-      <w:r>
-        <w:t>spring</w:t>
-      </w:r>
-      <w:proofErr w:type="spellEnd"/>
-      <w:r>
-        <w:t xml:space="preserve"> </w:t>
-      </w:r>
-      <w:proofErr w:type="spellStart"/>
-      <w:r>
-        <w:t>boot</w:t>
-      </w:r>
-      <w:proofErr w:type="spellEnd"/>
-      <w:r>
-        <w:t>}, {</w:t>
-      </w:r>
-      <w:proofErr w:type="spellStart"/>
-      <w:r>
-        <w:t>node</w:t>
-      </w:r>
-      <w:proofErr w:type="spellEnd"/>
-      <w:r>
-        <w:t>{</w:t>
-      </w:r>
-      <w:proofErr w:type="spellStart"/>
-      <w:r>
-        <w:t>vue</w:t>
-      </w:r>
-      <w:proofErr w:type="spellEnd"/>
-      <w:r>
-        <w:t xml:space="preserve">, angular, </w:t>
-      </w:r>
-      <w:proofErr w:type="spellStart"/>
-      <w:r>
-        <w:t>react</w:t>
-      </w:r>
-      <w:proofErr w:type="spellEnd"/>
-      <w:r>
-        <w:t>}}</w:t>
+        <w:t>Lenguajes de programación {java -&gt; spring boot}, {node{vue, angular, react}}</w:t>
       </w:r>
     </w:p>
     <w:p>
@@ -2092,18 +2009,7 @@
         <w:jc w:val="both"/>
       </w:pPr>
       <w:r>
-        <w:t>Moteres de base de datos {</w:t>
-      </w:r>
-      <w:proofErr w:type="spellStart"/>
-      <w:r>
-        <w:t>mongodb</w:t>
-      </w:r>
-      <w:proofErr w:type="spellEnd"/>
-      <w:r>
-        <w:t>}</w:t>
-      </w:r>
-      <w:r>
-        <w:t xml:space="preserve"> </w:t>
+        <w:t xml:space="preserve">Moteres de base de datos {mongodb} </w:t>
       </w:r>
     </w:p>
     <w:p>
@@ -2116,13 +2022,7 @@
         <w:jc w:val="both"/>
       </w:pPr>
       <w:r>
-        <w:t xml:space="preserve">Usabilidad {responsive, buenas </w:t>
-      </w:r>
-      <w:r>
-        <w:t>prácticas</w:t>
-      </w:r>
-      <w:r>
-        <w:t>}</w:t>
+        <w:t>Usabilidad {responsive, buenas prácticas}</w:t>
       </w:r>
     </w:p>
     <w:p>
@@ -2189,21 +2089,6 @@
         </w:tc>
       </w:tr>
     </w:tbl>
-    <w:p/>
-    <w:p>
-      <w:pPr>
-        <w:jc w:val="both"/>
-      </w:pPr>
-      <w:r>
-        <w:t xml:space="preserve">Como evidencia de la planificación del proyecto con la metodología ágil SCRUM, utilizando el software JIRA, se debe presentar </w:t>
-      </w:r>
-      <w:r>
-        <w:t xml:space="preserve">capturas de </w:t>
-      </w:r>
-      <w:r>
-        <w:t>pantalla donde se visualicen aspectos:</w:t>
-      </w:r>
-    </w:p>
     <w:p>
       <w:pPr>
         <w:jc w:val="both"/>
@@ -2219,7 +2104,52 @@
         <w:jc w:val="both"/>
       </w:pPr>
       <w:r>
-        <w:t>Creación del proyecto.</w:t>
+        <w:t>Creación del proyecto</w:t>
+      </w:r>
+      <w:r>
+        <w:t xml:space="preserve"> e </w:t>
+      </w:r>
+      <w:r>
+        <w:t>Integrantes del equipo invitados en JIRA</w:t>
+      </w:r>
+    </w:p>
+    <w:p>
+      <w:r>
+        <w:drawing>
+          <wp:inline distT="0" distB="0" distL="0" distR="0" wp14:anchorId="120A9579" wp14:editId="695FF12A">
+            <wp:extent cx="6410325" cy="2632164"/>
+            <wp:effectExtent l="0" t="0" r="0" b="0"/>
+            <wp:docPr id="2" name="Picture 2" descr="Graphical user interface, text, application, email&#10;&#10;Description automatically generated"/>
+            <wp:cNvGraphicFramePr>
+              <a:graphicFrameLocks xmlns:a="http://schemas.openxmlformats.org/drawingml/2006/main" noChangeAspect="1"/>
+            </wp:cNvGraphicFramePr>
+            <a:graphic xmlns:a="http://schemas.openxmlformats.org/drawingml/2006/main">
+              <a:graphicData uri="http://schemas.openxmlformats.org/drawingml/2006/picture">
+                <pic:pic xmlns:pic="http://schemas.openxmlformats.org/drawingml/2006/picture">
+                  <pic:nvPicPr>
+                    <pic:cNvPr id="2" name="Picture 2" descr="Graphical user interface, text, application, email&#10;&#10;Description automatically generated"/>
+                    <pic:cNvPicPr/>
+                  </pic:nvPicPr>
+                  <pic:blipFill>
+                    <a:blip r:embed="rId7"/>
+                    <a:stretch>
+                      <a:fillRect/>
+                    </a:stretch>
+                  </pic:blipFill>
+                  <pic:spPr>
+                    <a:xfrm>
+                      <a:off x="0" y="0"/>
+                      <a:ext cx="6441738" cy="2645062"/>
+                    </a:xfrm>
+                    <a:prstGeom prst="rect">
+                      <a:avLst/>
+                    </a:prstGeom>
+                  </pic:spPr>
+                </pic:pic>
+              </a:graphicData>
+            </a:graphic>
+          </wp:inline>
+        </w:drawing>
       </w:r>
     </w:p>
     <w:p>
@@ -2232,8 +2162,57 @@
         <w:jc w:val="both"/>
       </w:pPr>
       <w:r>
-        <w:t>Integrantes del equipo invitados en JIRA</w:t>
-      </w:r>
+        <w:t xml:space="preserve">Épicas e historias de usuario </w:t>
+      </w:r>
+    </w:p>
+    <w:p>
+      <w:pPr>
+        <w:jc w:val="both"/>
+      </w:pPr>
+      <w:r>
+        <w:lastRenderedPageBreak/>
+        <w:drawing>
+          <wp:inline distT="0" distB="0" distL="0" distR="0" wp14:anchorId="54090F50" wp14:editId="7775A92A">
+            <wp:extent cx="6029325" cy="4059800"/>
+            <wp:effectExtent l="0" t="0" r="0" b="0"/>
+            <wp:docPr id="3" name="Picture 3" descr="Graphical user interface, text, application, email&#10;&#10;Description automatically generated"/>
+            <wp:cNvGraphicFramePr>
+              <a:graphicFrameLocks xmlns:a="http://schemas.openxmlformats.org/drawingml/2006/main" noChangeAspect="1"/>
+            </wp:cNvGraphicFramePr>
+            <a:graphic xmlns:a="http://schemas.openxmlformats.org/drawingml/2006/main">
+              <a:graphicData uri="http://schemas.openxmlformats.org/drawingml/2006/picture">
+                <pic:pic xmlns:pic="http://schemas.openxmlformats.org/drawingml/2006/picture">
+                  <pic:nvPicPr>
+                    <pic:cNvPr id="3" name="Picture 3" descr="Graphical user interface, text, application, email&#10;&#10;Description automatically generated"/>
+                    <pic:cNvPicPr/>
+                  </pic:nvPicPr>
+                  <pic:blipFill>
+                    <a:blip r:embed="rId8"/>
+                    <a:stretch>
+                      <a:fillRect/>
+                    </a:stretch>
+                  </pic:blipFill>
+                  <pic:spPr>
+                    <a:xfrm>
+                      <a:off x="0" y="0"/>
+                      <a:ext cx="6036767" cy="4064811"/>
+                    </a:xfrm>
+                    <a:prstGeom prst="rect">
+                      <a:avLst/>
+                    </a:prstGeom>
+                  </pic:spPr>
+                </pic:pic>
+              </a:graphicData>
+            </a:graphic>
+          </wp:inline>
+        </w:drawing>
+      </w:r>
+    </w:p>
+    <w:p>
+      <w:pPr>
+        <w:pStyle w:val="ListParagraph"/>
+        <w:jc w:val="both"/>
+      </w:pPr>
     </w:p>
     <w:p>
       <w:pPr>
@@ -2245,21 +2224,101 @@
         <w:jc w:val="both"/>
       </w:pPr>
       <w:r>
-        <w:t>Épicas e historias de usuario (Por lo menos una épica) (Hoja de Ruta)</w:t>
-      </w:r>
-    </w:p>
-    <w:p>
-      <w:pPr>
-        <w:pStyle w:val="ListParagraph"/>
-        <w:numPr>
-          <w:ilvl w:val="0"/>
-          <w:numId w:val="1"/>
-        </w:numPr>
+        <w:t>Creación y lanzamiento de un Sprint (Backlog y Tablero)</w:t>
+      </w:r>
+    </w:p>
+    <w:p>
+      <w:pPr>
+        <w:ind w:left="360"/>
         <w:jc w:val="both"/>
       </w:pPr>
       <w:r>
-        <w:t>Creación y lanzamiento de un Sprint (Backlog y Tablero)</w:t>
-      </w:r>
+        <w:drawing>
+          <wp:inline distT="0" distB="0" distL="0" distR="0" wp14:anchorId="21535BC6" wp14:editId="4A99E61A">
+            <wp:extent cx="5612130" cy="2240280"/>
+            <wp:effectExtent l="0" t="0" r="7620" b="7620"/>
+            <wp:docPr id="4" name="Picture 4" descr="Graphical user interface, text, application, Teams&#10;&#10;Description automatically generated"/>
+            <wp:cNvGraphicFramePr>
+              <a:graphicFrameLocks xmlns:a="http://schemas.openxmlformats.org/drawingml/2006/main" noChangeAspect="1"/>
+            </wp:cNvGraphicFramePr>
+            <a:graphic xmlns:a="http://schemas.openxmlformats.org/drawingml/2006/main">
+              <a:graphicData uri="http://schemas.openxmlformats.org/drawingml/2006/picture">
+                <pic:pic xmlns:pic="http://schemas.openxmlformats.org/drawingml/2006/picture">
+                  <pic:nvPicPr>
+                    <pic:cNvPr id="4" name="Picture 4" descr="Graphical user interface, text, application, Teams&#10;&#10;Description automatically generated"/>
+                    <pic:cNvPicPr/>
+                  </pic:nvPicPr>
+                  <pic:blipFill>
+                    <a:blip r:embed="rId9"/>
+                    <a:stretch>
+                      <a:fillRect/>
+                    </a:stretch>
+                  </pic:blipFill>
+                  <pic:spPr>
+                    <a:xfrm>
+                      <a:off x="0" y="0"/>
+                      <a:ext cx="5612130" cy="2240280"/>
+                    </a:xfrm>
+                    <a:prstGeom prst="rect">
+                      <a:avLst/>
+                    </a:prstGeom>
+                  </pic:spPr>
+                </pic:pic>
+              </a:graphicData>
+            </a:graphic>
+          </wp:inline>
+        </w:drawing>
+      </w:r>
+    </w:p>
+    <w:p>
+      <w:pPr>
+        <w:ind w:left="360"/>
+        <w:jc w:val="both"/>
+      </w:pPr>
+      <w:r>
+        <w:lastRenderedPageBreak/>
+        <w:drawing>
+          <wp:inline distT="0" distB="0" distL="0" distR="0" wp14:anchorId="4ECAE179" wp14:editId="1D3A346B">
+            <wp:extent cx="5612130" cy="3279775"/>
+            <wp:effectExtent l="0" t="0" r="7620" b="0"/>
+            <wp:docPr id="5" name="Picture 5" descr="Graphical user interface, application, chat or text message&#10;&#10;Description automatically generated"/>
+            <wp:cNvGraphicFramePr>
+              <a:graphicFrameLocks xmlns:a="http://schemas.openxmlformats.org/drawingml/2006/main" noChangeAspect="1"/>
+            </wp:cNvGraphicFramePr>
+            <a:graphic xmlns:a="http://schemas.openxmlformats.org/drawingml/2006/main">
+              <a:graphicData uri="http://schemas.openxmlformats.org/drawingml/2006/picture">
+                <pic:pic xmlns:pic="http://schemas.openxmlformats.org/drawingml/2006/picture">
+                  <pic:nvPicPr>
+                    <pic:cNvPr id="5" name="Picture 5" descr="Graphical user interface, application, chat or text message&#10;&#10;Description automatically generated"/>
+                    <pic:cNvPicPr/>
+                  </pic:nvPicPr>
+                  <pic:blipFill>
+                    <a:blip r:embed="rId10"/>
+                    <a:stretch>
+                      <a:fillRect/>
+                    </a:stretch>
+                  </pic:blipFill>
+                  <pic:spPr>
+                    <a:xfrm>
+                      <a:off x="0" y="0"/>
+                      <a:ext cx="5612130" cy="3279775"/>
+                    </a:xfrm>
+                    <a:prstGeom prst="rect">
+                      <a:avLst/>
+                    </a:prstGeom>
+                  </pic:spPr>
+                </pic:pic>
+              </a:graphicData>
+            </a:graphic>
+          </wp:inline>
+        </w:drawing>
+      </w:r>
+    </w:p>
+    <w:p>
+      <w:pPr>
+        <w:ind w:left="360"/>
+        <w:jc w:val="both"/>
+      </w:pPr>
     </w:p>
     <w:p/>
     <w:p/>
@@ -2301,7 +2360,24 @@
         <w:jc w:val="both"/>
       </w:pPr>
       <w:r>
-        <w:t>Como evidencia del repositorio de código, creado con GitLab o GitHub, además de la URL del repositorio, se debe presentar capturas de pantalla donde se visualicen aspectos:</w:t>
+        <w:t>URL del repositorio</w:t>
+      </w:r>
+      <w:r>
+        <w:t>:</w:t>
+      </w:r>
+      <w:r>
+        <w:t xml:space="preserve"> </w:t>
+      </w:r>
+      <w:hyperlink r:id="rId11" w:history="1">
+        <w:r>
+          <w:rPr>
+            <w:rStyle w:val="Hyperlink"/>
+          </w:rPr>
+          <w:t>https://github.com/rcruzca/C4WEB-TiendaInventario.git</w:t>
+        </w:r>
+      </w:hyperlink>
+      <w:r>
+        <w:t xml:space="preserve"> </w:t>
       </w:r>
     </w:p>
     <w:p>
@@ -2319,8 +2395,62 @@
         <w:jc w:val="both"/>
       </w:pPr>
       <w:r>
-        <w:t>Creación del proyecto del repositorio.</w:t>
-      </w:r>
+        <w:t>Creación del proyecto del repositorio</w:t>
+      </w:r>
+      <w:r>
+        <w:t xml:space="preserve"> e </w:t>
+      </w:r>
+      <w:r>
+        <w:t>Integrantes del equipo invitados.</w:t>
+      </w:r>
+    </w:p>
+    <w:p>
+      <w:pPr>
+        <w:jc w:val="center"/>
+      </w:pPr>
+      <w:r>
+        <w:lastRenderedPageBreak/>
+        <w:drawing>
+          <wp:inline distT="0" distB="0" distL="0" distR="0" wp14:anchorId="21A0E858" wp14:editId="7850729D">
+            <wp:extent cx="5612130" cy="3387725"/>
+            <wp:effectExtent l="0" t="0" r="7620" b="3175"/>
+            <wp:docPr id="8" name="Picture 8" descr="Graphical user interface, application, Teams&#10;&#10;Description automatically generated"/>
+            <wp:cNvGraphicFramePr>
+              <a:graphicFrameLocks xmlns:a="http://schemas.openxmlformats.org/drawingml/2006/main" noChangeAspect="1"/>
+            </wp:cNvGraphicFramePr>
+            <a:graphic xmlns:a="http://schemas.openxmlformats.org/drawingml/2006/main">
+              <a:graphicData uri="http://schemas.openxmlformats.org/drawingml/2006/picture">
+                <pic:pic xmlns:pic="http://schemas.openxmlformats.org/drawingml/2006/picture">
+                  <pic:nvPicPr>
+                    <pic:cNvPr id="8" name="Picture 8" descr="Graphical user interface, application, Teams&#10;&#10;Description automatically generated"/>
+                    <pic:cNvPicPr/>
+                  </pic:nvPicPr>
+                  <pic:blipFill>
+                    <a:blip r:embed="rId12"/>
+                    <a:stretch>
+                      <a:fillRect/>
+                    </a:stretch>
+                  </pic:blipFill>
+                  <pic:spPr>
+                    <a:xfrm>
+                      <a:off x="0" y="0"/>
+                      <a:ext cx="5612130" cy="3387725"/>
+                    </a:xfrm>
+                    <a:prstGeom prst="rect">
+                      <a:avLst/>
+                    </a:prstGeom>
+                  </pic:spPr>
+                </pic:pic>
+              </a:graphicData>
+            </a:graphic>
+          </wp:inline>
+        </w:drawing>
+      </w:r>
+    </w:p>
+    <w:p>
+      <w:pPr>
+        <w:jc w:val="center"/>
+      </w:pPr>
     </w:p>
     <w:p>
       <w:pPr>
@@ -2332,33 +2462,58 @@
         <w:jc w:val="both"/>
       </w:pPr>
       <w:r>
-        <w:t>Integrantes del equipo invitados.</w:t>
-      </w:r>
-    </w:p>
-    <w:p>
-      <w:pPr>
-        <w:pStyle w:val="ListParagraph"/>
-        <w:numPr>
-          <w:ilvl w:val="0"/>
-          <w:numId w:val="1"/>
-        </w:numPr>
+        <w:t>Evidencia de la realización de alguna actualización (commit), donde se visualice la actualización y el historial de actualizaciones (Versiones)</w:t>
+      </w:r>
+    </w:p>
+    <w:p>
+      <w:pPr>
+        <w:ind w:left="360"/>
         <w:jc w:val="both"/>
       </w:pPr>
-      <w:r>
-        <w:t>Evidencia de la realización de alguna actualización (commit), donde se visualice la actualización y el historial de actualizaciones (Versiones)</w:t>
-      </w:r>
-    </w:p>
-    <w:p/>
-    <w:p/>
-    <w:p/>
-    <w:p/>
-    <w:p/>
-    <w:p/>
-    <w:p/>
-    <w:p/>
-    <w:p/>
-    <w:p/>
-    <w:p/>
+    </w:p>
+    <w:p>
+      <w:pPr>
+        <w:ind w:left="360"/>
+        <w:jc w:val="both"/>
+      </w:pPr>
+      <w:r>
+        <w:drawing>
+          <wp:inline distT="0" distB="0" distL="0" distR="0" wp14:anchorId="26E4FBE6" wp14:editId="30E253A3">
+            <wp:extent cx="5612130" cy="2032000"/>
+            <wp:effectExtent l="0" t="0" r="7620" b="6350"/>
+            <wp:docPr id="9" name="Picture 9"/>
+            <wp:cNvGraphicFramePr>
+              <a:graphicFrameLocks xmlns:a="http://schemas.openxmlformats.org/drawingml/2006/main" noChangeAspect="1"/>
+            </wp:cNvGraphicFramePr>
+            <a:graphic xmlns:a="http://schemas.openxmlformats.org/drawingml/2006/main">
+              <a:graphicData uri="http://schemas.openxmlformats.org/drawingml/2006/picture">
+                <pic:pic xmlns:pic="http://schemas.openxmlformats.org/drawingml/2006/picture">
+                  <pic:nvPicPr>
+                    <pic:cNvPr id="1" name=""/>
+                    <pic:cNvPicPr/>
+                  </pic:nvPicPr>
+                  <pic:blipFill>
+                    <a:blip r:embed="rId13"/>
+                    <a:stretch>
+                      <a:fillRect/>
+                    </a:stretch>
+                  </pic:blipFill>
+                  <pic:spPr>
+                    <a:xfrm>
+                      <a:off x="0" y="0"/>
+                      <a:ext cx="5612130" cy="2032000"/>
+                    </a:xfrm>
+                    <a:prstGeom prst="rect">
+                      <a:avLst/>
+                    </a:prstGeom>
+                  </pic:spPr>
+                </pic:pic>
+              </a:graphicData>
+            </a:graphic>
+          </wp:inline>
+        </w:drawing>
+      </w:r>
+    </w:p>
     <w:p/>
     <w:p/>
     <w:p/>
@@ -2391,6 +2546,7 @@
                 <w:b/>
                 <w:bCs/>
               </w:rPr>
+              <w:lastRenderedPageBreak/>
               <w:t>Evidencias de las Reuniones</w:t>
             </w:r>
             <w:r>
@@ -2408,19 +2564,95 @@
     <w:p/>
     <w:p>
       <w:pPr>
-        <w:jc w:val="both"/>
-      </w:pPr>
-      <w:r>
-        <w:t>Como evidencia de las reuniones que efectúa el equipo del proyecto, presentar capturas de pantalla de las reuniones efectuadas y si lo consideran pertinente algunas actas de las reuniones.</w:t>
+        <w:jc w:val="center"/>
+      </w:pPr>
+      <w:r>
+        <w:drawing>
+          <wp:inline distT="0" distB="0" distL="0" distR="0" wp14:anchorId="46A37234" wp14:editId="4A98745F">
+            <wp:extent cx="4038600" cy="2028896"/>
+            <wp:effectExtent l="0" t="0" r="0" b="9525"/>
+            <wp:docPr id="10" name="Picture 10"/>
+            <wp:cNvGraphicFramePr>
+              <a:graphicFrameLocks xmlns:a="http://schemas.openxmlformats.org/drawingml/2006/main" noChangeAspect="1"/>
+            </wp:cNvGraphicFramePr>
+            <a:graphic xmlns:a="http://schemas.openxmlformats.org/drawingml/2006/main">
+              <a:graphicData uri="http://schemas.openxmlformats.org/drawingml/2006/picture">
+                <pic:pic xmlns:pic="http://schemas.openxmlformats.org/drawingml/2006/picture">
+                  <pic:nvPicPr>
+                    <pic:cNvPr id="1" name=""/>
+                    <pic:cNvPicPr/>
+                  </pic:nvPicPr>
+                  <pic:blipFill>
+                    <a:blip r:embed="rId14"/>
+                    <a:stretch>
+                      <a:fillRect/>
+                    </a:stretch>
+                  </pic:blipFill>
+                  <pic:spPr>
+                    <a:xfrm>
+                      <a:off x="0" y="0"/>
+                      <a:ext cx="4043433" cy="2031324"/>
+                    </a:xfrm>
+                    <a:prstGeom prst="rect">
+                      <a:avLst/>
+                    </a:prstGeom>
+                  </pic:spPr>
+                </pic:pic>
+              </a:graphicData>
+            </a:graphic>
+          </wp:inline>
+        </w:drawing>
+      </w:r>
+    </w:p>
+    <w:p>
+      <w:pPr>
+        <w:jc w:val="center"/>
+      </w:pPr>
+      <w:r>
+        <w:drawing>
+          <wp:inline distT="0" distB="0" distL="0" distR="0" wp14:anchorId="307184B5" wp14:editId="2783BFF0">
+            <wp:extent cx="5612130" cy="2984500"/>
+            <wp:effectExtent l="0" t="0" r="7620" b="6350"/>
+            <wp:docPr id="11" name="Picture 11" descr="Graphical user interface, application&#10;&#10;Description automatically generated"/>
+            <wp:cNvGraphicFramePr>
+              <a:graphicFrameLocks xmlns:a="http://schemas.openxmlformats.org/drawingml/2006/main" noChangeAspect="1"/>
+            </wp:cNvGraphicFramePr>
+            <a:graphic xmlns:a="http://schemas.openxmlformats.org/drawingml/2006/main">
+              <a:graphicData uri="http://schemas.openxmlformats.org/drawingml/2006/picture">
+                <pic:pic xmlns:pic="http://schemas.openxmlformats.org/drawingml/2006/picture">
+                  <pic:nvPicPr>
+                    <pic:cNvPr id="11" name="Picture 11" descr="Graphical user interface, application&#10;&#10;Description automatically generated"/>
+                    <pic:cNvPicPr/>
+                  </pic:nvPicPr>
+                  <pic:blipFill>
+                    <a:blip r:embed="rId15"/>
+                    <a:stretch>
+                      <a:fillRect/>
+                    </a:stretch>
+                  </pic:blipFill>
+                  <pic:spPr>
+                    <a:xfrm>
+                      <a:off x="0" y="0"/>
+                      <a:ext cx="5612130" cy="2984500"/>
+                    </a:xfrm>
+                    <a:prstGeom prst="rect">
+                      <a:avLst/>
+                    </a:prstGeom>
+                  </pic:spPr>
+                </pic:pic>
+              </a:graphicData>
+            </a:graphic>
+          </wp:inline>
+        </w:drawing>
       </w:r>
     </w:p>
     <w:sectPr>
-      <w:headerReference w:type="even" r:id="rId7"/>
-      <w:headerReference w:type="default" r:id="rId8"/>
-      <w:footerReference w:type="even" r:id="rId9"/>
-      <w:footerReference w:type="default" r:id="rId10"/>
-      <w:headerReference w:type="first" r:id="rId11"/>
-      <w:footerReference w:type="first" r:id="rId12"/>
+      <w:headerReference w:type="even" r:id="rId16"/>
+      <w:headerReference w:type="default" r:id="rId17"/>
+      <w:footerReference w:type="even" r:id="rId18"/>
+      <w:footerReference w:type="default" r:id="rId19"/>
+      <w:headerReference w:type="first" r:id="rId20"/>
+      <w:footerReference w:type="first" r:id="rId21"/>
       <w:pgSz w:w="12240" w:h="15840"/>
       <w:pgMar w:top="1417" w:right="1701" w:bottom="1417" w:left="1701" w:header="708" w:footer="708" w:gutter="0"/>
       <w:cols w:space="708"/>

</xml_diff>